<commit_message>
added new git command
</commit_message>
<xml_diff>
--- a/GIT Basics.docx
+++ b/GIT Basics.docx
@@ -266,21 +266,340 @@
         </w:rPr>
         <w:t>&gt;</w:t>
       </w:r>
+    </w:p>
+    <w:p>
+      <w:pPr>
+        <w:rPr>
+          <w:rFonts w:asciiTheme="majorHAnsi" w:hAnsiTheme="majorHAnsi"/>
+          <w:b/>
+          <w:sz w:val="28"/>
+          <w:szCs w:val="28"/>
+        </w:rPr>
+      </w:pPr>
+    </w:p>
+    <w:p>
+      <w:pPr>
+        <w:rPr>
+          <w:rFonts w:asciiTheme="majorHAnsi" w:hAnsiTheme="majorHAnsi"/>
+          <w:b/>
+          <w:sz w:val="32"/>
+          <w:szCs w:val="32"/>
+          <w:u w:val="single"/>
+        </w:rPr>
+      </w:pPr>
+      <w:r>
+        <w:rPr>
+          <w:rFonts w:asciiTheme="majorHAnsi" w:hAnsiTheme="majorHAnsi"/>
+          <w:b/>
+          <w:sz w:val="32"/>
+          <w:szCs w:val="32"/>
+          <w:u w:val="single"/>
+        </w:rPr>
+        <w:t>GIT</w:t>
+      </w:r>
+      <w:r>
+        <w:rPr>
+          <w:rFonts w:asciiTheme="majorHAnsi" w:hAnsiTheme="majorHAnsi"/>
+          <w:b/>
+          <w:sz w:val="32"/>
+          <w:szCs w:val="32"/>
+          <w:u w:val="single"/>
+        </w:rPr>
+        <w:t xml:space="preserve"> </w:t>
+      </w:r>
+      <w:r>
+        <w:rPr>
+          <w:rFonts w:asciiTheme="majorHAnsi" w:hAnsiTheme="majorHAnsi"/>
+          <w:b/>
+          <w:sz w:val="32"/>
+          <w:szCs w:val="32"/>
+          <w:u w:val="single"/>
+        </w:rPr>
+        <w:t>log:</w:t>
+      </w:r>
+    </w:p>
+    <w:p>
+      <w:pPr>
+        <w:rPr>
+          <w:rFonts w:asciiTheme="majorHAnsi" w:hAnsiTheme="majorHAnsi"/>
+          <w:b/>
+          <w:sz w:val="32"/>
+          <w:szCs w:val="32"/>
+        </w:rPr>
+      </w:pPr>
+    </w:p>
+    <w:p>
+      <w:pPr>
+        <w:rPr>
+          <w:rFonts w:asciiTheme="majorHAnsi" w:hAnsiTheme="majorHAnsi"/>
+          <w:sz w:val="32"/>
+          <w:szCs w:val="32"/>
+        </w:rPr>
+      </w:pPr>
+      <w:r>
+        <w:rPr>
+          <w:rFonts w:asciiTheme="majorHAnsi" w:hAnsiTheme="majorHAnsi"/>
+          <w:b/>
+          <w:sz w:val="32"/>
+          <w:szCs w:val="32"/>
+        </w:rPr>
+        <w:t xml:space="preserve">Command: </w:t>
+      </w:r>
+      <w:r>
+        <w:rPr>
+          <w:rFonts w:asciiTheme="majorHAnsi" w:hAnsiTheme="majorHAnsi"/>
+          <w:sz w:val="32"/>
+          <w:szCs w:val="32"/>
+        </w:rPr>
+        <w:t xml:space="preserve">git log </w:t>
+      </w:r>
+      <w:r>
+        <w:rPr>
+          <w:rFonts w:asciiTheme="majorHAnsi" w:hAnsiTheme="majorHAnsi"/>
+          <w:sz w:val="32"/>
+          <w:szCs w:val="32"/>
+        </w:rPr>
+        <w:t xml:space="preserve"> --</w:t>
+      </w:r>
+      <w:r>
+        <w:rPr>
+          <w:rFonts w:asciiTheme="majorHAnsi" w:hAnsiTheme="majorHAnsi"/>
+          <w:sz w:val="32"/>
+          <w:szCs w:val="32"/>
+        </w:rPr>
+        <w:t xml:space="preserve">graph </w:t>
+      </w:r>
+      <w:r>
+        <w:rPr>
+          <w:rFonts w:asciiTheme="majorHAnsi" w:hAnsiTheme="majorHAnsi"/>
+          <w:sz w:val="32"/>
+          <w:szCs w:val="32"/>
+        </w:rPr>
+        <w:t xml:space="preserve"> --</w:t>
+      </w:r>
+      <w:r>
+        <w:rPr>
+          <w:rFonts w:asciiTheme="majorHAnsi" w:hAnsiTheme="majorHAnsi"/>
+          <w:sz w:val="32"/>
+          <w:szCs w:val="32"/>
+        </w:rPr>
+        <w:t xml:space="preserve">online  --all </w:t>
+      </w:r>
+      <w:r>
+        <w:rPr>
+          <w:rFonts w:asciiTheme="majorHAnsi" w:hAnsiTheme="majorHAnsi"/>
+          <w:sz w:val="32"/>
+          <w:szCs w:val="32"/>
+        </w:rPr>
+        <w:t xml:space="preserve"> --</w:t>
+      </w:r>
+      <w:r>
+        <w:rPr>
+          <w:rFonts w:asciiTheme="majorHAnsi" w:hAnsiTheme="majorHAnsi"/>
+          <w:sz w:val="32"/>
+          <w:szCs w:val="32"/>
+        </w:rPr>
+        <w:t>decorate</w:t>
+      </w:r>
+    </w:p>
+    <w:p>
+      <w:pPr>
+        <w:rPr>
+          <w:rFonts w:asciiTheme="majorHAnsi" w:hAnsiTheme="majorHAnsi"/>
+          <w:b/>
+          <w:sz w:val="32"/>
+          <w:szCs w:val="32"/>
+        </w:rPr>
+      </w:pPr>
+    </w:p>
+    <w:p>
+      <w:pPr>
+        <w:rPr>
+          <w:rFonts w:asciiTheme="majorHAnsi" w:hAnsiTheme="majorHAnsi"/>
+          <w:b/>
+          <w:sz w:val="32"/>
+          <w:szCs w:val="32"/>
+          <w:u w:val="single"/>
+        </w:rPr>
+      </w:pPr>
+      <w:r>
+        <w:rPr>
+          <w:rFonts w:asciiTheme="majorHAnsi" w:hAnsiTheme="majorHAnsi"/>
+          <w:b/>
+          <w:sz w:val="32"/>
+          <w:szCs w:val="32"/>
+          <w:u w:val="single"/>
+        </w:rPr>
+        <w:t>GIT Alias:</w:t>
+      </w:r>
+    </w:p>
+    <w:p>
+      <w:pPr>
+        <w:rPr>
+          <w:rFonts w:asciiTheme="majorHAnsi" w:hAnsiTheme="majorHAnsi"/>
+          <w:b/>
+          <w:sz w:val="32"/>
+          <w:szCs w:val="32"/>
+          <w:u w:val="single"/>
+        </w:rPr>
+      </w:pPr>
+    </w:p>
+    <w:p>
+      <w:pPr>
+        <w:rPr>
+          <w:rFonts w:asciiTheme="majorHAnsi" w:hAnsiTheme="majorHAnsi"/>
+          <w:sz w:val="32"/>
+          <w:szCs w:val="32"/>
+        </w:rPr>
+      </w:pPr>
+      <w:r>
+        <w:rPr>
+          <w:rFonts w:asciiTheme="majorHAnsi" w:hAnsiTheme="majorHAnsi"/>
+          <w:b/>
+          <w:sz w:val="32"/>
+          <w:szCs w:val="32"/>
+        </w:rPr>
+        <w:t xml:space="preserve">Command: </w:t>
+      </w:r>
+      <w:r>
+        <w:rPr>
+          <w:rFonts w:asciiTheme="majorHAnsi" w:hAnsiTheme="majorHAnsi"/>
+          <w:sz w:val="32"/>
+          <w:szCs w:val="32"/>
+        </w:rPr>
+        <w:t xml:space="preserve">git </w:t>
+      </w:r>
+      <w:r>
+        <w:rPr>
+          <w:rFonts w:asciiTheme="majorHAnsi" w:hAnsiTheme="majorHAnsi"/>
+          <w:sz w:val="32"/>
+          <w:szCs w:val="32"/>
+        </w:rPr>
+        <w:t xml:space="preserve"> </w:t>
+      </w:r>
+      <w:r>
+        <w:rPr>
+          <w:rFonts w:asciiTheme="majorHAnsi" w:hAnsiTheme="majorHAnsi"/>
+          <w:sz w:val="32"/>
+          <w:szCs w:val="32"/>
+        </w:rPr>
+        <w:t xml:space="preserve">config </w:t>
+      </w:r>
+      <w:r>
+        <w:rPr>
+          <w:rFonts w:asciiTheme="majorHAnsi" w:hAnsiTheme="majorHAnsi"/>
+          <w:sz w:val="32"/>
+          <w:szCs w:val="32"/>
+        </w:rPr>
+        <w:t xml:space="preserve"> --</w:t>
+      </w:r>
+      <w:r>
+        <w:rPr>
+          <w:rFonts w:asciiTheme="majorHAnsi" w:hAnsiTheme="majorHAnsi"/>
+          <w:sz w:val="32"/>
+          <w:szCs w:val="32"/>
+        </w:rPr>
+        <w:t xml:space="preserve">global </w:t>
+      </w:r>
+      <w:r>
+        <w:rPr>
+          <w:rFonts w:asciiTheme="majorHAnsi" w:hAnsiTheme="majorHAnsi"/>
+          <w:sz w:val="32"/>
+          <w:szCs w:val="32"/>
+        </w:rPr>
+        <w:t xml:space="preserve"> </w:t>
+      </w:r>
+      <w:r>
+        <w:rPr>
+          <w:rFonts w:asciiTheme="majorHAnsi" w:hAnsiTheme="majorHAnsi"/>
+          <w:sz w:val="32"/>
+          <w:szCs w:val="32"/>
+        </w:rPr>
+        <w:t xml:space="preserve">alias.lga </w:t>
+      </w:r>
+      <w:r>
+        <w:rPr>
+          <w:rFonts w:asciiTheme="majorHAnsi" w:hAnsiTheme="majorHAnsi"/>
+          <w:sz w:val="32"/>
+          <w:szCs w:val="32"/>
+        </w:rPr>
+        <w:t xml:space="preserve"> </w:t>
+      </w:r>
+      <w:r>
+        <w:rPr>
+          <w:rFonts w:asciiTheme="majorHAnsi" w:hAnsiTheme="majorHAnsi"/>
+          <w:sz w:val="32"/>
+          <w:szCs w:val="32"/>
+        </w:rPr>
+        <w:t>“</w:t>
+      </w:r>
+      <w:r>
+        <w:rPr>
+          <w:rFonts w:asciiTheme="majorHAnsi" w:hAnsiTheme="majorHAnsi"/>
+          <w:sz w:val="32"/>
+          <w:szCs w:val="32"/>
+        </w:rPr>
+        <w:t>log  --graph  --online  --</w:t>
+      </w:r>
+      <w:r>
+        <w:rPr>
+          <w:rFonts w:asciiTheme="majorHAnsi" w:hAnsiTheme="majorHAnsi"/>
+          <w:sz w:val="32"/>
+          <w:szCs w:val="32"/>
+        </w:rPr>
+        <w:t>all  --</w:t>
+      </w:r>
+      <w:r>
+        <w:rPr>
+          <w:rFonts w:asciiTheme="majorHAnsi" w:hAnsiTheme="majorHAnsi"/>
+          <w:sz w:val="32"/>
+          <w:szCs w:val="32"/>
+        </w:rPr>
+        <w:t>decorate</w:t>
+      </w:r>
+      <w:r>
+        <w:rPr>
+          <w:rFonts w:asciiTheme="majorHAnsi" w:hAnsiTheme="majorHAnsi"/>
+          <w:sz w:val="32"/>
+          <w:szCs w:val="32"/>
+        </w:rPr>
+        <w:t>”</w:t>
+      </w:r>
+    </w:p>
+    <w:p>
+      <w:pPr>
+        <w:rPr>
+          <w:rFonts w:asciiTheme="majorHAnsi" w:hAnsiTheme="majorHAnsi"/>
+          <w:b/>
+          <w:sz w:val="32"/>
+          <w:szCs w:val="32"/>
+          <w:u w:val="single"/>
+        </w:rPr>
+      </w:pPr>
+    </w:p>
+    <w:p>
+      <w:pPr>
+        <w:rPr>
+          <w:rFonts w:asciiTheme="majorHAnsi" w:hAnsiTheme="majorHAnsi"/>
+          <w:b/>
+          <w:sz w:val="32"/>
+          <w:szCs w:val="32"/>
+          <w:u w:val="single"/>
+        </w:rPr>
+      </w:pPr>
+      <w:r>
+        <w:rPr>
+          <w:rFonts w:asciiTheme="majorHAnsi" w:hAnsiTheme="majorHAnsi"/>
+          <w:b/>
+          <w:sz w:val="32"/>
+          <w:szCs w:val="32"/>
+          <w:u w:val="single"/>
+        </w:rPr>
+        <w:t xml:space="preserve"> </w:t>
+      </w:r>
       <w:bookmarkStart w:id="0" w:name="_GoBack"/>
       <w:bookmarkEnd w:id="0"/>
-    </w:p>
-    <w:p>
-      <w:pPr>
-        <w:rPr>
-          <w:rFonts w:asciiTheme="majorHAnsi" w:hAnsiTheme="majorHAnsi"/>
-          <w:b/>
-          <w:sz w:val="28"/>
-          <w:szCs w:val="28"/>
-        </w:rPr>
-      </w:pPr>
-    </w:p>
-    <w:p>
-      <w:pPr>
+      <w:r>
         <w:rPr>
           <w:rFonts w:asciiTheme="majorHAnsi" w:hAnsiTheme="majorHAnsi"/>
           <w:b/>
@@ -288,6 +607,85 @@
           <w:szCs w:val="32"/>
           <w:u w:val="single"/>
         </w:rPr>
+        <w:t xml:space="preserve">Renaming branches </w:t>
+      </w:r>
+    </w:p>
+    <w:p>
+      <w:pPr>
+        <w:rPr>
+          <w:rFonts w:asciiTheme="majorHAnsi" w:hAnsiTheme="majorHAnsi"/>
+          <w:sz w:val="32"/>
+          <w:szCs w:val="32"/>
+        </w:rPr>
+      </w:pPr>
+    </w:p>
+    <w:p>
+      <w:pPr>
+        <w:rPr>
+          <w:rFonts w:asciiTheme="majorHAnsi" w:hAnsiTheme="majorHAnsi"/>
+          <w:sz w:val="32"/>
+          <w:szCs w:val="32"/>
+        </w:rPr>
+      </w:pPr>
+      <w:r>
+        <w:rPr>
+          <w:rFonts w:asciiTheme="majorHAnsi" w:hAnsiTheme="majorHAnsi"/>
+          <w:sz w:val="32"/>
+          <w:szCs w:val="32"/>
+        </w:rPr>
+        <w:t xml:space="preserve">//Here </w:t>
+      </w:r>
+      <w:r>
+        <w:rPr>
+          <w:rFonts w:asciiTheme="majorHAnsi" w:hAnsiTheme="majorHAnsi"/>
+          <w:b/>
+          <w:sz w:val="32"/>
+          <w:szCs w:val="32"/>
+        </w:rPr>
+        <w:t>m</w:t>
+      </w:r>
+      <w:r>
+        <w:rPr>
+          <w:rFonts w:asciiTheme="majorHAnsi" w:hAnsiTheme="majorHAnsi"/>
+          <w:sz w:val="32"/>
+          <w:szCs w:val="32"/>
+        </w:rPr>
+        <w:t xml:space="preserve"> stands for </w:t>
+      </w:r>
+      <w:r>
+        <w:rPr>
+          <w:rFonts w:asciiTheme="majorHAnsi" w:hAnsiTheme="majorHAnsi"/>
+          <w:b/>
+          <w:sz w:val="32"/>
+          <w:szCs w:val="32"/>
+        </w:rPr>
+        <w:t>move</w:t>
+      </w:r>
+      <w:r>
+        <w:rPr>
+          <w:rFonts w:asciiTheme="majorHAnsi" w:hAnsiTheme="majorHAnsi"/>
+          <w:sz w:val="32"/>
+          <w:szCs w:val="32"/>
+        </w:rPr>
+        <w:t xml:space="preserve"> </w:t>
+      </w:r>
+    </w:p>
+    <w:p>
+      <w:pPr>
+        <w:rPr>
+          <w:rFonts w:asciiTheme="majorHAnsi" w:hAnsiTheme="majorHAnsi"/>
+          <w:sz w:val="32"/>
+          <w:szCs w:val="32"/>
+        </w:rPr>
+      </w:pPr>
+    </w:p>
+    <w:p>
+      <w:pPr>
+        <w:rPr>
+          <w:rFonts w:asciiTheme="majorHAnsi" w:hAnsiTheme="majorHAnsi"/>
+          <w:sz w:val="32"/>
+          <w:szCs w:val="32"/>
+        </w:rPr>
       </w:pPr>
       <w:r>
         <w:rPr>
@@ -297,183 +695,19 @@
           <w:szCs w:val="32"/>
           <w:u w:val="single"/>
         </w:rPr>
-        <w:t>GIT</w:t>
-      </w:r>
-      <w:r>
-        <w:rPr>
-          <w:rFonts w:asciiTheme="majorHAnsi" w:hAnsiTheme="majorHAnsi"/>
-          <w:b/>
-          <w:sz w:val="32"/>
-          <w:szCs w:val="32"/>
-          <w:u w:val="single"/>
+        <w:t>Command:</w:t>
+      </w:r>
+      <w:r>
+        <w:rPr>
+          <w:rFonts w:asciiTheme="majorHAnsi" w:hAnsiTheme="majorHAnsi"/>
+          <w:sz w:val="32"/>
+          <w:szCs w:val="32"/>
         </w:rPr>
         <w:t xml:space="preserve"> </w:t>
       </w:r>
       <w:r>
         <w:rPr>
           <w:rFonts w:asciiTheme="majorHAnsi" w:hAnsiTheme="majorHAnsi"/>
-          <w:b/>
-          <w:sz w:val="32"/>
-          <w:szCs w:val="32"/>
-          <w:u w:val="single"/>
-        </w:rPr>
-        <w:t>log:</w:t>
-      </w:r>
-    </w:p>
-    <w:p>
-      <w:pPr>
-        <w:rPr>
-          <w:rFonts w:asciiTheme="majorHAnsi" w:hAnsiTheme="majorHAnsi"/>
-          <w:b/>
-          <w:sz w:val="32"/>
-          <w:szCs w:val="32"/>
-        </w:rPr>
-      </w:pPr>
-    </w:p>
-    <w:p>
-      <w:pPr>
-        <w:rPr>
-          <w:rFonts w:asciiTheme="majorHAnsi" w:hAnsiTheme="majorHAnsi"/>
-          <w:sz w:val="32"/>
-          <w:szCs w:val="32"/>
-        </w:rPr>
-      </w:pPr>
-      <w:r>
-        <w:rPr>
-          <w:rFonts w:asciiTheme="majorHAnsi" w:hAnsiTheme="majorHAnsi"/>
-          <w:b/>
-          <w:sz w:val="32"/>
-          <w:szCs w:val="32"/>
-        </w:rPr>
-        <w:t xml:space="preserve">Command: </w:t>
-      </w:r>
-      <w:r>
-        <w:rPr>
-          <w:rFonts w:asciiTheme="majorHAnsi" w:hAnsiTheme="majorHAnsi"/>
-          <w:sz w:val="32"/>
-          <w:szCs w:val="32"/>
-        </w:rPr>
-        <w:t xml:space="preserve">git log </w:t>
-      </w:r>
-      <w:r>
-        <w:rPr>
-          <w:rFonts w:asciiTheme="majorHAnsi" w:hAnsiTheme="majorHAnsi"/>
-          <w:sz w:val="32"/>
-          <w:szCs w:val="32"/>
-        </w:rPr>
-        <w:t xml:space="preserve"> --</w:t>
-      </w:r>
-      <w:r>
-        <w:rPr>
-          <w:rFonts w:asciiTheme="majorHAnsi" w:hAnsiTheme="majorHAnsi"/>
-          <w:sz w:val="32"/>
-          <w:szCs w:val="32"/>
-        </w:rPr>
-        <w:t xml:space="preserve">graph </w:t>
-      </w:r>
-      <w:r>
-        <w:rPr>
-          <w:rFonts w:asciiTheme="majorHAnsi" w:hAnsiTheme="majorHAnsi"/>
-          <w:sz w:val="32"/>
-          <w:szCs w:val="32"/>
-        </w:rPr>
-        <w:t xml:space="preserve"> --</w:t>
-      </w:r>
-      <w:r>
-        <w:rPr>
-          <w:rFonts w:asciiTheme="majorHAnsi" w:hAnsiTheme="majorHAnsi"/>
-          <w:sz w:val="32"/>
-          <w:szCs w:val="32"/>
-        </w:rPr>
-        <w:t xml:space="preserve">online  --all </w:t>
-      </w:r>
-      <w:r>
-        <w:rPr>
-          <w:rFonts w:asciiTheme="majorHAnsi" w:hAnsiTheme="majorHAnsi"/>
-          <w:sz w:val="32"/>
-          <w:szCs w:val="32"/>
-        </w:rPr>
-        <w:t xml:space="preserve"> --</w:t>
-      </w:r>
-      <w:r>
-        <w:rPr>
-          <w:rFonts w:asciiTheme="majorHAnsi" w:hAnsiTheme="majorHAnsi"/>
-          <w:sz w:val="32"/>
-          <w:szCs w:val="32"/>
-        </w:rPr>
-        <w:t>decorate</w:t>
-      </w:r>
-    </w:p>
-    <w:p>
-      <w:pPr>
-        <w:rPr>
-          <w:rFonts w:asciiTheme="majorHAnsi" w:hAnsiTheme="majorHAnsi"/>
-          <w:b/>
-          <w:sz w:val="32"/>
-          <w:szCs w:val="32"/>
-        </w:rPr>
-      </w:pPr>
-    </w:p>
-    <w:p>
-      <w:pPr>
-        <w:rPr>
-          <w:rFonts w:asciiTheme="majorHAnsi" w:hAnsiTheme="majorHAnsi"/>
-          <w:b/>
-          <w:sz w:val="32"/>
-          <w:szCs w:val="32"/>
-          <w:u w:val="single"/>
-        </w:rPr>
-      </w:pPr>
-      <w:r>
-        <w:rPr>
-          <w:rFonts w:asciiTheme="majorHAnsi" w:hAnsiTheme="majorHAnsi"/>
-          <w:b/>
-          <w:sz w:val="32"/>
-          <w:szCs w:val="32"/>
-          <w:u w:val="single"/>
-        </w:rPr>
-        <w:t>GIT Alias:</w:t>
-      </w:r>
-    </w:p>
-    <w:p>
-      <w:pPr>
-        <w:rPr>
-          <w:rFonts w:asciiTheme="majorHAnsi" w:hAnsiTheme="majorHAnsi"/>
-          <w:b/>
-          <w:sz w:val="32"/>
-          <w:szCs w:val="32"/>
-          <w:u w:val="single"/>
-        </w:rPr>
-      </w:pPr>
-    </w:p>
-    <w:p>
-      <w:pPr>
-        <w:rPr>
-          <w:rFonts w:asciiTheme="majorHAnsi" w:hAnsiTheme="majorHAnsi"/>
-          <w:sz w:val="32"/>
-          <w:szCs w:val="32"/>
-        </w:rPr>
-      </w:pPr>
-      <w:r>
-        <w:rPr>
-          <w:rFonts w:asciiTheme="majorHAnsi" w:hAnsiTheme="majorHAnsi"/>
-          <w:b/>
-          <w:sz w:val="32"/>
-          <w:szCs w:val="32"/>
-        </w:rPr>
-        <w:t xml:space="preserve">Command: </w:t>
-      </w:r>
-      <w:r>
-        <w:rPr>
-          <w:rFonts w:asciiTheme="majorHAnsi" w:hAnsiTheme="majorHAnsi"/>
-          <w:sz w:val="32"/>
-          <w:szCs w:val="32"/>
-        </w:rPr>
-        <w:t xml:space="preserve">git </w:t>
-      </w:r>
-      <w:r>
-        <w:rPr>
-          <w:rFonts w:asciiTheme="majorHAnsi" w:hAnsiTheme="majorHAnsi"/>
           <w:sz w:val="32"/>
           <w:szCs w:val="32"/>
         </w:rPr>
@@ -485,293 +719,6 @@
           <w:sz w:val="32"/>
           <w:szCs w:val="32"/>
         </w:rPr>
-        <w:t xml:space="preserve">config </w:t>
-      </w:r>
-      <w:r>
-        <w:rPr>
-          <w:rFonts w:asciiTheme="majorHAnsi" w:hAnsiTheme="majorHAnsi"/>
-          <w:sz w:val="32"/>
-          <w:szCs w:val="32"/>
-        </w:rPr>
-        <w:t xml:space="preserve"> --</w:t>
-      </w:r>
-      <w:r>
-        <w:rPr>
-          <w:rFonts w:asciiTheme="majorHAnsi" w:hAnsiTheme="majorHAnsi"/>
-          <w:sz w:val="32"/>
-          <w:szCs w:val="32"/>
-        </w:rPr>
-        <w:t xml:space="preserve">global </w:t>
-      </w:r>
-      <w:r>
-        <w:rPr>
-          <w:rFonts w:asciiTheme="majorHAnsi" w:hAnsiTheme="majorHAnsi"/>
-          <w:sz w:val="32"/>
-          <w:szCs w:val="32"/>
-        </w:rPr>
-        <w:t xml:space="preserve"> </w:t>
-      </w:r>
-      <w:r>
-        <w:rPr>
-          <w:rFonts w:asciiTheme="majorHAnsi" w:hAnsiTheme="majorHAnsi"/>
-          <w:sz w:val="32"/>
-          <w:szCs w:val="32"/>
-        </w:rPr>
-        <w:t xml:space="preserve">alias.lga </w:t>
-      </w:r>
-      <w:r>
-        <w:rPr>
-          <w:rFonts w:asciiTheme="majorHAnsi" w:hAnsiTheme="majorHAnsi"/>
-          <w:sz w:val="32"/>
-          <w:szCs w:val="32"/>
-        </w:rPr>
-        <w:t xml:space="preserve"> </w:t>
-      </w:r>
-      <w:r>
-        <w:rPr>
-          <w:rFonts w:asciiTheme="majorHAnsi" w:hAnsiTheme="majorHAnsi"/>
-          <w:sz w:val="32"/>
-          <w:szCs w:val="32"/>
-        </w:rPr>
-        <w:t>“</w:t>
-      </w:r>
-      <w:r>
-        <w:rPr>
-          <w:rFonts w:asciiTheme="majorHAnsi" w:hAnsiTheme="majorHAnsi"/>
-          <w:sz w:val="32"/>
-          <w:szCs w:val="32"/>
-        </w:rPr>
-        <w:t>log  --graph  --online  --</w:t>
-      </w:r>
-      <w:r>
-        <w:rPr>
-          <w:rFonts w:asciiTheme="majorHAnsi" w:hAnsiTheme="majorHAnsi"/>
-          <w:sz w:val="32"/>
-          <w:szCs w:val="32"/>
-        </w:rPr>
-        <w:t>all  --</w:t>
-      </w:r>
-      <w:r>
-        <w:rPr>
-          <w:rFonts w:asciiTheme="majorHAnsi" w:hAnsiTheme="majorHAnsi"/>
-          <w:sz w:val="32"/>
-          <w:szCs w:val="32"/>
-        </w:rPr>
-        <w:t>decorate</w:t>
-      </w:r>
-      <w:r>
-        <w:rPr>
-          <w:rFonts w:asciiTheme="majorHAnsi" w:hAnsiTheme="majorHAnsi"/>
-          <w:sz w:val="32"/>
-          <w:szCs w:val="32"/>
-        </w:rPr>
-        <w:t>”</w:t>
-      </w:r>
-    </w:p>
-    <w:p>
-      <w:pPr>
-        <w:rPr>
-          <w:rFonts w:asciiTheme="majorHAnsi" w:hAnsiTheme="majorHAnsi"/>
-          <w:b/>
-          <w:sz w:val="32"/>
-          <w:szCs w:val="32"/>
-          <w:u w:val="single"/>
-        </w:rPr>
-      </w:pPr>
-    </w:p>
-    <w:p>
-      <w:pPr>
-        <w:rPr>
-          <w:rFonts w:asciiTheme="majorHAnsi" w:hAnsiTheme="majorHAnsi"/>
-          <w:b/>
-          <w:sz w:val="32"/>
-          <w:szCs w:val="32"/>
-          <w:u w:val="single"/>
-        </w:rPr>
-      </w:pPr>
-      <w:r>
-        <w:rPr>
-          <w:rFonts w:asciiTheme="majorHAnsi" w:hAnsiTheme="majorHAnsi"/>
-          <w:b/>
-          <w:sz w:val="32"/>
-          <w:szCs w:val="32"/>
-          <w:u w:val="single"/>
-        </w:rPr>
-        <w:t xml:space="preserve"> </w:t>
-      </w:r>
-    </w:p>
-    <w:p>
-      <w:pPr>
-        <w:rPr>
-          <w:rFonts w:asciiTheme="majorHAnsi" w:hAnsiTheme="majorHAnsi"/>
-          <w:b/>
-          <w:sz w:val="32"/>
-          <w:szCs w:val="32"/>
-        </w:rPr>
-      </w:pPr>
-    </w:p>
-    <w:p>
-      <w:pPr>
-        <w:rPr>
-          <w:rFonts w:asciiTheme="majorHAnsi" w:hAnsiTheme="majorHAnsi"/>
-          <w:b/>
-          <w:sz w:val="32"/>
-          <w:szCs w:val="32"/>
-        </w:rPr>
-      </w:pPr>
-    </w:p>
-    <w:p>
-      <w:pPr>
-        <w:rPr>
-          <w:rFonts w:asciiTheme="majorHAnsi" w:hAnsiTheme="majorHAnsi"/>
-          <w:b/>
-          <w:sz w:val="28"/>
-          <w:szCs w:val="28"/>
-        </w:rPr>
-      </w:pPr>
-    </w:p>
-    <w:p>
-      <w:pPr>
-        <w:rPr>
-          <w:rFonts w:asciiTheme="majorHAnsi" w:hAnsiTheme="majorHAnsi"/>
-          <w:sz w:val="28"/>
-          <w:szCs w:val="28"/>
-        </w:rPr>
-      </w:pPr>
-    </w:p>
-    <w:p>
-      <w:pPr>
-        <w:pStyle w:val="ListParagraph"/>
-        <w:numPr>
-          <w:ilvl w:val="0"/>
-          <w:numId w:val="1"/>
-        </w:numPr>
-        <w:rPr>
-          <w:rFonts w:asciiTheme="majorHAnsi" w:hAnsiTheme="majorHAnsi"/>
-          <w:b/>
-          <w:sz w:val="28"/>
-          <w:szCs w:val="28"/>
-        </w:rPr>
-      </w:pPr>
-      <w:r>
-        <w:rPr>
-          <w:rFonts w:asciiTheme="majorHAnsi" w:hAnsiTheme="majorHAnsi"/>
-          <w:b/>
-          <w:sz w:val="28"/>
-          <w:szCs w:val="28"/>
-        </w:rPr>
-        <w:t xml:space="preserve">Renaming branches </w:t>
-      </w:r>
-    </w:p>
-    <w:p>
-      <w:pPr>
-        <w:rPr>
-          <w:rFonts w:asciiTheme="majorHAnsi" w:hAnsiTheme="majorHAnsi"/>
-          <w:sz w:val="28"/>
-          <w:szCs w:val="28"/>
-        </w:rPr>
-      </w:pPr>
-    </w:p>
-    <w:p>
-      <w:pPr>
-        <w:rPr>
-          <w:rFonts w:asciiTheme="majorHAnsi" w:hAnsiTheme="majorHAnsi"/>
-          <w:sz w:val="28"/>
-          <w:szCs w:val="28"/>
-        </w:rPr>
-      </w:pPr>
-      <w:r>
-        <w:rPr>
-          <w:rFonts w:asciiTheme="majorHAnsi" w:hAnsiTheme="majorHAnsi"/>
-          <w:sz w:val="28"/>
-          <w:szCs w:val="28"/>
-        </w:rPr>
-        <w:t xml:space="preserve">//Here </w:t>
-      </w:r>
-      <w:r>
-        <w:rPr>
-          <w:rFonts w:asciiTheme="majorHAnsi" w:hAnsiTheme="majorHAnsi"/>
-          <w:b/>
-          <w:sz w:val="28"/>
-          <w:szCs w:val="28"/>
-        </w:rPr>
-        <w:t>m</w:t>
-      </w:r>
-      <w:r>
-        <w:rPr>
-          <w:rFonts w:asciiTheme="majorHAnsi" w:hAnsiTheme="majorHAnsi"/>
-          <w:sz w:val="28"/>
-          <w:szCs w:val="28"/>
-        </w:rPr>
-        <w:t xml:space="preserve"> stands for </w:t>
-      </w:r>
-      <w:r>
-        <w:rPr>
-          <w:rFonts w:asciiTheme="majorHAnsi" w:hAnsiTheme="majorHAnsi"/>
-          <w:b/>
-          <w:sz w:val="28"/>
-          <w:szCs w:val="28"/>
-        </w:rPr>
-        <w:t>move</w:t>
-      </w:r>
-      <w:r>
-        <w:rPr>
-          <w:rFonts w:asciiTheme="majorHAnsi" w:hAnsiTheme="majorHAnsi"/>
-          <w:sz w:val="28"/>
-          <w:szCs w:val="28"/>
-        </w:rPr>
-        <w:t xml:space="preserve"> </w:t>
-      </w:r>
-    </w:p>
-    <w:p>
-      <w:pPr>
-        <w:rPr>
-          <w:rFonts w:asciiTheme="majorHAnsi" w:hAnsiTheme="majorHAnsi"/>
-          <w:sz w:val="28"/>
-          <w:szCs w:val="28"/>
-        </w:rPr>
-      </w:pPr>
-    </w:p>
-    <w:p>
-      <w:pPr>
-        <w:rPr>
-          <w:rFonts w:asciiTheme="majorHAnsi" w:hAnsiTheme="majorHAnsi"/>
-          <w:sz w:val="28"/>
-          <w:szCs w:val="28"/>
-        </w:rPr>
-      </w:pPr>
-      <w:r>
-        <w:rPr>
-          <w:rFonts w:asciiTheme="majorHAnsi" w:hAnsiTheme="majorHAnsi"/>
-          <w:b/>
-          <w:sz w:val="28"/>
-          <w:szCs w:val="28"/>
-          <w:u w:val="single"/>
-        </w:rPr>
-        <w:t>Command:</w:t>
-      </w:r>
-      <w:r>
-        <w:rPr>
-          <w:rFonts w:asciiTheme="majorHAnsi" w:hAnsiTheme="majorHAnsi"/>
-          <w:sz w:val="28"/>
-          <w:szCs w:val="28"/>
-        </w:rPr>
-        <w:t xml:space="preserve"> </w:t>
-      </w:r>
-      <w:r>
-        <w:rPr>
-          <w:rFonts w:asciiTheme="majorHAnsi" w:hAnsiTheme="majorHAnsi"/>
-          <w:sz w:val="28"/>
-          <w:szCs w:val="28"/>
-        </w:rPr>
-        <w:t xml:space="preserve"> </w:t>
-      </w:r>
-      <w:r>
-        <w:rPr>
-          <w:rFonts w:asciiTheme="majorHAnsi" w:hAnsiTheme="majorHAnsi"/>
-          <w:sz w:val="28"/>
-          <w:szCs w:val="28"/>
-        </w:rPr>
         <w:t>git branch –m &lt;Old branch name&gt; &lt;New branch name&gt;</w:t>
       </w:r>
     </w:p>
@@ -779,26 +726,26 @@
       <w:pPr>
         <w:rPr>
           <w:rFonts w:asciiTheme="majorHAnsi" w:hAnsiTheme="majorHAnsi"/>
-          <w:sz w:val="28"/>
-          <w:szCs w:val="28"/>
-        </w:rPr>
-      </w:pPr>
-    </w:p>
-    <w:p>
-      <w:pPr>
-        <w:rPr>
-          <w:rFonts w:asciiTheme="majorHAnsi" w:hAnsiTheme="majorHAnsi"/>
-          <w:sz w:val="28"/>
-          <w:szCs w:val="28"/>
-        </w:rPr>
-      </w:pPr>
-    </w:p>
-    <w:p>
-      <w:pPr>
-        <w:rPr>
-          <w:rFonts w:asciiTheme="majorHAnsi" w:hAnsiTheme="majorHAnsi"/>
-          <w:sz w:val="28"/>
-          <w:szCs w:val="28"/>
+          <w:sz w:val="32"/>
+          <w:szCs w:val="32"/>
+        </w:rPr>
+      </w:pPr>
+    </w:p>
+    <w:p>
+      <w:pPr>
+        <w:rPr>
+          <w:rFonts w:asciiTheme="majorHAnsi" w:hAnsiTheme="majorHAnsi"/>
+          <w:sz w:val="32"/>
+          <w:szCs w:val="32"/>
+        </w:rPr>
+      </w:pPr>
+    </w:p>
+    <w:p>
+      <w:pPr>
+        <w:rPr>
+          <w:rFonts w:asciiTheme="majorHAnsi" w:hAnsiTheme="majorHAnsi"/>
+          <w:sz w:val="32"/>
+          <w:szCs w:val="32"/>
         </w:rPr>
       </w:pPr>
     </w:p>

</xml_diff>

<commit_message>
added new command to create new branch
</commit_message>
<xml_diff>
--- a/GIT Basics.docx
+++ b/GIT Basics.docx
@@ -570,35 +570,140 @@
       <w:pPr>
         <w:rPr>
           <w:rFonts w:asciiTheme="majorHAnsi" w:hAnsiTheme="majorHAnsi"/>
-          <w:b/>
-          <w:sz w:val="32"/>
-          <w:szCs w:val="32"/>
-          <w:u w:val="single"/>
-        </w:rPr>
-      </w:pPr>
-    </w:p>
-    <w:p>
-      <w:pPr>
-        <w:rPr>
-          <w:rFonts w:asciiTheme="majorHAnsi" w:hAnsiTheme="majorHAnsi"/>
-          <w:b/>
-          <w:sz w:val="32"/>
-          <w:szCs w:val="32"/>
-          <w:u w:val="single"/>
-        </w:rPr>
-      </w:pPr>
-      <w:r>
-        <w:rPr>
-          <w:rFonts w:asciiTheme="majorHAnsi" w:hAnsiTheme="majorHAnsi"/>
-          <w:b/>
-          <w:sz w:val="32"/>
-          <w:szCs w:val="32"/>
-          <w:u w:val="single"/>
-        </w:rPr>
-        <w:t xml:space="preserve"> </w:t>
-      </w:r>
+          <w:sz w:val="32"/>
+          <w:szCs w:val="32"/>
+        </w:rPr>
+      </w:pPr>
+    </w:p>
+    <w:p>
+      <w:pPr>
+        <w:rPr>
+          <w:rFonts w:asciiTheme="majorHAnsi" w:hAnsiTheme="majorHAnsi"/>
+          <w:b/>
+          <w:sz w:val="32"/>
+          <w:szCs w:val="32"/>
+          <w:u w:val="single"/>
+        </w:rPr>
+      </w:pPr>
+      <w:r>
+        <w:rPr>
+          <w:rFonts w:asciiTheme="majorHAnsi" w:hAnsiTheme="majorHAnsi"/>
+          <w:b/>
+          <w:sz w:val="32"/>
+          <w:szCs w:val="32"/>
+          <w:u w:val="single"/>
+        </w:rPr>
+        <w:t>Create n</w:t>
+      </w:r>
+      <w:r>
+        <w:rPr>
+          <w:rFonts w:asciiTheme="majorHAnsi" w:hAnsiTheme="majorHAnsi"/>
+          <w:b/>
+          <w:sz w:val="32"/>
+          <w:szCs w:val="32"/>
+          <w:u w:val="single"/>
+        </w:rPr>
+        <w:t xml:space="preserve">ew </w:t>
+      </w:r>
+      <w:r>
+        <w:rPr>
+          <w:rFonts w:asciiTheme="majorHAnsi" w:hAnsiTheme="majorHAnsi"/>
+          <w:b/>
+          <w:sz w:val="32"/>
+          <w:szCs w:val="32"/>
+          <w:u w:val="single"/>
+        </w:rPr>
+        <w:t>b</w:t>
+      </w:r>
+      <w:r>
+        <w:rPr>
+          <w:rFonts w:asciiTheme="majorHAnsi" w:hAnsiTheme="majorHAnsi"/>
+          <w:b/>
+          <w:sz w:val="32"/>
+          <w:szCs w:val="32"/>
+          <w:u w:val="single"/>
+        </w:rPr>
+        <w:t>ranch:</w:t>
+      </w:r>
+    </w:p>
+    <w:p>
+      <w:pPr>
+        <w:rPr>
+          <w:rFonts w:asciiTheme="majorHAnsi" w:hAnsiTheme="majorHAnsi"/>
+          <w:b/>
+          <w:sz w:val="32"/>
+          <w:szCs w:val="32"/>
+          <w:u w:val="single"/>
+        </w:rPr>
+      </w:pPr>
+    </w:p>
+    <w:p>
+      <w:pPr>
+        <w:rPr>
+          <w:rFonts w:asciiTheme="majorHAnsi" w:hAnsiTheme="majorHAnsi"/>
+          <w:sz w:val="32"/>
+          <w:szCs w:val="32"/>
+        </w:rPr>
+      </w:pPr>
+      <w:r>
+        <w:rPr>
+          <w:rFonts w:asciiTheme="majorHAnsi" w:hAnsiTheme="majorHAnsi"/>
+          <w:b/>
+          <w:sz w:val="32"/>
+          <w:szCs w:val="32"/>
+        </w:rPr>
+        <w:t xml:space="preserve">Command: </w:t>
+      </w:r>
+      <w:r>
+        <w:rPr>
+          <w:rFonts w:asciiTheme="majorHAnsi" w:hAnsiTheme="majorHAnsi"/>
+          <w:sz w:val="32"/>
+          <w:szCs w:val="32"/>
+        </w:rPr>
+        <w:t>git checkout</w:t>
+      </w:r>
+      <w:r>
+        <w:rPr>
+          <w:rFonts w:asciiTheme="majorHAnsi" w:hAnsiTheme="majorHAnsi"/>
+          <w:sz w:val="32"/>
+          <w:szCs w:val="32"/>
+        </w:rPr>
+        <w:t xml:space="preserve">  -b feature1</w:t>
+      </w:r>
+    </w:p>
+    <w:p>
+      <w:pPr>
+        <w:rPr>
+          <w:rFonts w:asciiTheme="majorHAnsi" w:hAnsiTheme="majorHAnsi"/>
+          <w:b/>
+          <w:sz w:val="32"/>
+          <w:szCs w:val="32"/>
+          <w:u w:val="single"/>
+        </w:rPr>
+      </w:pPr>
       <w:bookmarkStart w:id="0" w:name="_GoBack"/>
       <w:bookmarkEnd w:id="0"/>
+    </w:p>
+    <w:p>
+      <w:pPr>
+        <w:rPr>
+          <w:rFonts w:asciiTheme="majorHAnsi" w:hAnsiTheme="majorHAnsi"/>
+          <w:b/>
+          <w:sz w:val="32"/>
+          <w:szCs w:val="32"/>
+          <w:u w:val="single"/>
+        </w:rPr>
+      </w:pPr>
+      <w:r>
+        <w:rPr>
+          <w:rFonts w:asciiTheme="majorHAnsi" w:hAnsiTheme="majorHAnsi"/>
+          <w:b/>
+          <w:sz w:val="32"/>
+          <w:szCs w:val="32"/>
+          <w:u w:val="single"/>
+        </w:rPr>
+        <w:t xml:space="preserve"> </w:t>
+      </w:r>
       <w:r>
         <w:rPr>
           <w:rFonts w:asciiTheme="majorHAnsi" w:hAnsiTheme="majorHAnsi"/>

</xml_diff>